<commit_message>
feat: develop invoice umum & pembayaran
</commit_message>
<xml_diff>
--- a/public/assets/template/invoice_umum.docx
+++ b/public/assets/template/invoice_umum.docx
@@ -907,7 +907,6 @@
                 <w:u w:val="single"/>
               </w:rPr>
             </w:pPr>
-            <w:proofErr w:type="spellStart"/>
             <w:r>
               <w:rPr>
                 <w:rFonts w:ascii="Inter" w:eastAsia="Inter" w:hAnsi="Inter" w:cs="Inter"/>
@@ -918,9 +917,8 @@
                 <w:highlight w:val="white"/>
                 <w:u w:val="single"/>
               </w:rPr>
-              <w:t>PaymentLink</w:t>
-            </w:r>
-            <w:proofErr w:type="spellEnd"/>
+              <w:t>Payment</w:t>
+            </w:r>
           </w:p>
           <w:p>
             <w:pPr>
@@ -931,7 +929,6 @@
                 <w:color w:val="434343"/>
                 <w:sz w:val="20"/>
                 <w:szCs w:val="20"/>
-                <w:highlight w:val="white"/>
               </w:rPr>
             </w:pPr>
             <w:proofErr w:type="spellStart"/>
@@ -941,7 +938,6 @@
                 <w:color w:val="434343"/>
                 <w:sz w:val="20"/>
                 <w:szCs w:val="20"/>
-                <w:highlight w:val="white"/>
               </w:rPr>
               <w:t>Pembayaran</w:t>
             </w:r>
@@ -952,9 +948,8 @@
                 <w:color w:val="434343"/>
                 <w:sz w:val="20"/>
                 <w:szCs w:val="20"/>
-                <w:highlight w:val="white"/>
-              </w:rPr>
-              <w:t xml:space="preserve"> online* via link </w:t>
+              </w:rPr>
+              <w:t xml:space="preserve"> </w:t>
             </w:r>
             <w:proofErr w:type="spellStart"/>
             <w:r>
@@ -963,9 +958,8 @@
                 <w:color w:val="434343"/>
                 <w:sz w:val="20"/>
                 <w:szCs w:val="20"/>
-                <w:highlight w:val="white"/>
-              </w:rPr>
-              <w:t>berikut</w:t>
+              </w:rPr>
+              <w:t>akan</w:t>
             </w:r>
             <w:proofErr w:type="spellEnd"/>
             <w:r>
@@ -974,30 +968,57 @@
                 <w:color w:val="434343"/>
                 <w:sz w:val="20"/>
                 <w:szCs w:val="20"/>
-                <w:highlight w:val="white"/>
-              </w:rPr>
-              <w:t>:</w:t>
-            </w:r>
-          </w:p>
-          <w:p>
-            <w:pPr>
-              <w:spacing w:after="120"/>
-              <w:ind w:right="883"/>
-              <w:rPr>
-                <w:rFonts w:ascii="Inter" w:eastAsia="Inter" w:hAnsi="Inter" w:cs="Inter"/>
-                <w:color w:val="434343"/>
-                <w:sz w:val="20"/>
-                <w:szCs w:val="20"/>
-                <w:highlight w:val="white"/>
-              </w:rPr>
-            </w:pPr>
-            <w:r>
-              <w:rPr>
-                <w:rFonts w:ascii="Inter" w:eastAsia="Inter" w:hAnsi="Inter" w:cs="Inter"/>
-                <w:color w:val="434343"/>
-                <w:sz w:val="20"/>
-                <w:szCs w:val="20"/>
-                <w:highlight w:val="white"/>
+              </w:rPr>
+              <w:t xml:space="preserve"> </w:t>
+            </w:r>
+            <w:proofErr w:type="spellStart"/>
+            <w:r>
+              <w:rPr>
+                <w:rFonts w:ascii="Inter" w:eastAsia="Inter" w:hAnsi="Inter" w:cs="Inter"/>
+                <w:color w:val="434343"/>
+                <w:sz w:val="20"/>
+                <w:szCs w:val="20"/>
+              </w:rPr>
+              <w:t>dilakukan</w:t>
+            </w:r>
+            <w:proofErr w:type="spellEnd"/>
+            <w:r>
+              <w:rPr>
+                <w:rFonts w:ascii="Inter" w:eastAsia="Inter" w:hAnsi="Inter" w:cs="Inter"/>
+                <w:color w:val="434343"/>
+                <w:sz w:val="20"/>
+                <w:szCs w:val="20"/>
+              </w:rPr>
+              <w:t xml:space="preserve"> </w:t>
+            </w:r>
+            <w:proofErr w:type="spellStart"/>
+            <w:r>
+              <w:rPr>
+                <w:rFonts w:ascii="Inter" w:eastAsia="Inter" w:hAnsi="Inter" w:cs="Inter"/>
+                <w:color w:val="434343"/>
+                <w:sz w:val="20"/>
+                <w:szCs w:val="20"/>
+              </w:rPr>
+              <w:t>dengan</w:t>
+            </w:r>
+            <w:proofErr w:type="spellEnd"/>
+            <w:r>
+              <w:rPr>
+                <w:rFonts w:ascii="Inter" w:eastAsia="Inter" w:hAnsi="Inter" w:cs="Inter"/>
+                <w:color w:val="434343"/>
+                <w:sz w:val="20"/>
+                <w:szCs w:val="20"/>
+              </w:rPr>
+              <w:t xml:space="preserve"> </w:t>
+            </w:r>
+            <w:r>
+              <w:rPr>
+                <w:rFonts w:ascii="Inter" w:eastAsia="Inter" w:hAnsi="Inter" w:cs="Inter"/>
+                <w:b/>
+                <w:bCs/>
+                <w:color w:val="434343"/>
+                <w:sz w:val="20"/>
+                <w:szCs w:val="20"/>
               </w:rPr>
               <w:t>${</w:t>
             </w:r>
@@ -1005,94 +1026,32 @@
             <w:r>
               <w:rPr>
                 <w:rFonts w:ascii="Inter" w:eastAsia="Inter" w:hAnsi="Inter" w:cs="Inter"/>
-                <w:color w:val="434343"/>
-                <w:sz w:val="20"/>
-                <w:szCs w:val="20"/>
-                <w:highlight w:val="white"/>
-              </w:rPr>
-              <w:t>xendit</w:t>
+                <w:b/>
+                <w:bCs/>
+                <w:color w:val="434343"/>
+                <w:sz w:val="20"/>
+                <w:szCs w:val="20"/>
+              </w:rPr>
+              <w:t>metode</w:t>
             </w:r>
             <w:proofErr w:type="spellEnd"/>
             <w:r>
               <w:rPr>
                 <w:rFonts w:ascii="Inter" w:eastAsia="Inter" w:hAnsi="Inter" w:cs="Inter"/>
-                <w:color w:val="434343"/>
-                <w:sz w:val="20"/>
-                <w:szCs w:val="20"/>
-                <w:highlight w:val="white"/>
+                <w:b/>
+                <w:bCs/>
+                <w:color w:val="434343"/>
+                <w:sz w:val="20"/>
+                <w:szCs w:val="20"/>
               </w:rPr>
               <w:t>}</w:t>
             </w:r>
-          </w:p>
-          <w:p>
-            <w:pPr>
-              <w:shd w:val="clear" w:color="auto" w:fill="FFFFFF"/>
-              <w:tabs>
-                <w:tab w:val="left" w:pos="5827"/>
-              </w:tabs>
-              <w:spacing w:after="120"/>
-              <w:ind w:left="-90" w:right="1396"/>
-              <w:rPr>
-                <w:rFonts w:ascii="Inter" w:eastAsia="Inter" w:hAnsi="Inter" w:cs="Inter"/>
-                <w:color w:val="434343"/>
-                <w:sz w:val="20"/>
-                <w:szCs w:val="20"/>
-                <w:highlight w:val="white"/>
-              </w:rPr>
-            </w:pPr>
-            <w:r>
-              <w:rPr>
-                <w:rFonts w:ascii="Inter" w:eastAsia="Inter" w:hAnsi="Inter" w:cs="Inter"/>
-                <w:color w:val="434343"/>
-                <w:sz w:val="18"/>
-                <w:szCs w:val="18"/>
-                <w:highlight w:val="white"/>
-              </w:rPr>
-              <w:t>*</w:t>
-            </w:r>
-            <w:proofErr w:type="spellStart"/>
-            <w:proofErr w:type="gramStart"/>
-            <w:r>
-              <w:rPr>
-                <w:rFonts w:ascii="Inter" w:eastAsia="Inter" w:hAnsi="Inter" w:cs="Inter"/>
-                <w:color w:val="434343"/>
-                <w:sz w:val="18"/>
-                <w:szCs w:val="18"/>
-                <w:highlight w:val="white"/>
-              </w:rPr>
-              <w:t>melalui</w:t>
-            </w:r>
-            <w:proofErr w:type="spellEnd"/>
-            <w:proofErr w:type="gramEnd"/>
-            <w:r>
-              <w:rPr>
-                <w:rFonts w:ascii="Inter" w:eastAsia="Inter" w:hAnsi="Inter" w:cs="Inter"/>
-                <w:color w:val="434343"/>
-                <w:sz w:val="18"/>
-                <w:szCs w:val="18"/>
-                <w:highlight w:val="white"/>
-              </w:rPr>
-              <w:t xml:space="preserve"> m-Banking, ATM, QRIS, Minimarket </w:t>
-            </w:r>
-            <w:proofErr w:type="spellStart"/>
-            <w:r>
-              <w:rPr>
-                <w:rFonts w:ascii="Inter" w:eastAsia="Inter" w:hAnsi="Inter" w:cs="Inter"/>
-                <w:color w:val="434343"/>
-                <w:sz w:val="18"/>
-                <w:szCs w:val="18"/>
-                <w:highlight w:val="white"/>
-              </w:rPr>
-              <w:t>dll</w:t>
-            </w:r>
-            <w:proofErr w:type="spellEnd"/>
-            <w:r>
-              <w:rPr>
-                <w:rFonts w:ascii="Inter" w:eastAsia="Inter" w:hAnsi="Inter" w:cs="Inter"/>
-                <w:color w:val="434343"/>
-                <w:sz w:val="18"/>
-                <w:szCs w:val="18"/>
-                <w:highlight w:val="white"/>
+            <w:r>
+              <w:rPr>
+                <w:rFonts w:ascii="Inter" w:eastAsia="Inter" w:hAnsi="Inter" w:cs="Inter"/>
+                <w:color w:val="434343"/>
+                <w:sz w:val="20"/>
+                <w:szCs w:val="20"/>
               </w:rPr>
               <w:t>.</w:t>
             </w:r>
@@ -1172,9 +1131,8 @@
                 <w:szCs w:val="20"/>
                 <w:highlight w:val="white"/>
               </w:rPr>
-              <w:t>${tanda_</w:t>
-            </w:r>
-            <w:proofErr w:type="gramStart"/>
+              <w:t>${tanda_tangan</w:t>
+            </w:r>
             <w:r>
               <w:rPr>
                 <w:rFonts w:ascii="Inter" w:eastAsia="Inter" w:hAnsi="Inter" w:cs="Inter"/>
@@ -1183,7 +1141,7 @@
                 <w:szCs w:val="20"/>
                 <w:highlight w:val="white"/>
               </w:rPr>
-              <w:t>tangan</w:t>
+              <w:t>:</w:t>
             </w:r>
             <w:r>
               <w:rPr>
@@ -1193,6 +1151,36 @@
                 <w:szCs w:val="20"/>
                 <w:highlight w:val="white"/>
               </w:rPr>
+              <w:t>1</w:t>
+            </w:r>
+            <w:r>
+              <w:rPr>
+                <w:rFonts w:ascii="Inter" w:eastAsia="Inter" w:hAnsi="Inter" w:cs="Inter"/>
+                <w:color w:val="1155CC"/>
+                <w:sz w:val="20"/>
+                <w:szCs w:val="20"/>
+                <w:highlight w:val="white"/>
+              </w:rPr>
+              <w:t>7</w:t>
+            </w:r>
+            <w:r>
+              <w:rPr>
+                <w:rFonts w:ascii="Inter" w:eastAsia="Inter" w:hAnsi="Inter" w:cs="Inter"/>
+                <w:color w:val="1155CC"/>
+                <w:sz w:val="20"/>
+                <w:szCs w:val="20"/>
+                <w:highlight w:val="white"/>
+              </w:rPr>
+              <w:t>0</w:t>
+            </w:r>
+            <w:r>
+              <w:rPr>
+                <w:rFonts w:ascii="Inter" w:eastAsia="Inter" w:hAnsi="Inter" w:cs="Inter"/>
+                <w:color w:val="1155CC"/>
+                <w:sz w:val="20"/>
+                <w:szCs w:val="20"/>
+                <w:highlight w:val="white"/>
+              </w:rPr>
               <w:t>:</w:t>
             </w:r>
             <w:r>
@@ -1225,47 +1213,6 @@
               </w:rPr>
               <w:t>0</w:t>
             </w:r>
-            <w:r>
-              <w:rPr>
-                <w:rFonts w:ascii="Inter" w:eastAsia="Inter" w:hAnsi="Inter" w:cs="Inter"/>
-                <w:color w:val="1155CC"/>
-                <w:sz w:val="20"/>
-                <w:szCs w:val="20"/>
-                <w:highlight w:val="white"/>
-              </w:rPr>
-              <w:t>:</w:t>
-            </w:r>
-            <w:r>
-              <w:rPr>
-                <w:rFonts w:ascii="Inter" w:eastAsia="Inter" w:hAnsi="Inter" w:cs="Inter"/>
-                <w:color w:val="1155CC"/>
-                <w:sz w:val="20"/>
-                <w:szCs w:val="20"/>
-                <w:highlight w:val="white"/>
-              </w:rPr>
-              <w:t>1</w:t>
-            </w:r>
-            <w:r>
-              <w:rPr>
-                <w:rFonts w:ascii="Inter" w:eastAsia="Inter" w:hAnsi="Inter" w:cs="Inter"/>
-                <w:color w:val="1155CC"/>
-                <w:sz w:val="20"/>
-                <w:szCs w:val="20"/>
-                <w:highlight w:val="white"/>
-              </w:rPr>
-              <w:t>7</w:t>
-            </w:r>
-            <w:r>
-              <w:rPr>
-                <w:rFonts w:ascii="Inter" w:eastAsia="Inter" w:hAnsi="Inter" w:cs="Inter"/>
-                <w:color w:val="1155CC"/>
-                <w:sz w:val="20"/>
-                <w:szCs w:val="20"/>
-                <w:highlight w:val="white"/>
-              </w:rPr>
-              <w:t>0</w:t>
-            </w:r>
-            <w:proofErr w:type="gramEnd"/>
             <w:r>
               <w:rPr>
                 <w:rFonts w:ascii="Inter" w:eastAsia="Inter" w:hAnsi="Inter" w:cs="Inter"/>

</xml_diff>

<commit_message>
fix:  format tanggal bahasa indonesia, pilih lembaga transaksi tidak dapat diubah, zip minimal 2
</commit_message>
<xml_diff>
--- a/public/assets/template/invoice_umum.docx
+++ b/public/assets/template/invoice_umum.docx
@@ -1089,8 +1089,8 @@
               <w:rPr>
                 <w:rFonts w:ascii="Inter" w:eastAsia="Inter" w:hAnsi="Inter" w:cs="Inter"/>
                 <w:color w:val="666666"/>
-                <w:sz w:val="18"/>
-                <w:szCs w:val="18"/>
+                <w:sz w:val="20"/>
+                <w:szCs w:val="20"/>
               </w:rPr>
               <w:t>tanggal_dibuat</w:t>
             </w:r>
@@ -1131,8 +1131,9 @@
                 <w:szCs w:val="20"/>
                 <w:highlight w:val="white"/>
               </w:rPr>
-              <w:t>${tanda_tangan</w:t>
-            </w:r>
+              <w:t>${tanda_</w:t>
+            </w:r>
+            <w:proofErr w:type="gramStart"/>
             <w:r>
               <w:rPr>
                 <w:rFonts w:ascii="Inter" w:eastAsia="Inter" w:hAnsi="Inter" w:cs="Inter"/>
@@ -1141,6 +1142,16 @@
                 <w:szCs w:val="20"/>
                 <w:highlight w:val="white"/>
               </w:rPr>
+              <w:t>tangan</w:t>
+            </w:r>
+            <w:r>
+              <w:rPr>
+                <w:rFonts w:ascii="Inter" w:eastAsia="Inter" w:hAnsi="Inter" w:cs="Inter"/>
+                <w:color w:val="1155CC"/>
+                <w:sz w:val="20"/>
+                <w:szCs w:val="20"/>
+                <w:highlight w:val="white"/>
+              </w:rPr>
               <w:t>:</w:t>
             </w:r>
             <w:r>
@@ -1213,6 +1224,7 @@
               </w:rPr>
               <w:t>0</w:t>
             </w:r>
+            <w:proofErr w:type="gramEnd"/>
             <w:r>
               <w:rPr>
                 <w:rFonts w:ascii="Inter" w:eastAsia="Inter" w:hAnsi="Inter" w:cs="Inter"/>

</xml_diff>